<commit_message>
ex 3 + 4
</commit_message>
<xml_diff>
--- a/Angular/Quiz_Assigment2.docx
+++ b/Angular/Quiz_Assigment2.docx
@@ -526,6 +526,19 @@
         </w:rPr>
         <w:t>console.log(number++);</w:t>
       </w:r>
+      <w:r>
+        <w:rPr>
+          <w:rFonts w:ascii="Consolas" w:hAnsi="Consolas" w:cs="Consolas"/>
+        </w:rPr>
+        <w:tab/>
+      </w:r>
+      <w:r>
+        <w:rPr>
+          <w:rFonts w:ascii="Consolas" w:hAnsi="Consolas" w:cs="Consolas"/>
+          <w:color w:val="FF0000"/>
+        </w:rPr>
+        <w:t>//in number ra rồi cộng thêm 1</w:t>
+      </w:r>
     </w:p>
     <w:p>
       <w:pPr>
@@ -540,12 +553,26 @@
         </w:rPr>
         <w:t>console.log(++number);</w:t>
       </w:r>
+      <w:r>
+        <w:rPr>
+          <w:rFonts w:ascii="Consolas" w:hAnsi="Consolas" w:cs="Consolas"/>
+        </w:rPr>
+        <w:tab/>
+      </w:r>
+      <w:r>
+        <w:rPr>
+          <w:rFonts w:ascii="Consolas" w:hAnsi="Consolas" w:cs="Consolas"/>
+          <w:color w:val="FF0000"/>
+        </w:rPr>
+        <w:t>//cộng thêm 1 rồi in ra number</w:t>
+      </w:r>
     </w:p>
     <w:p>
       <w:pPr>
         <w:ind w:left="1080"/>
         <w:rPr>
           <w:rFonts w:ascii="Consolas" w:hAnsi="Consolas" w:cs="Consolas"/>
+          <w:color w:val="FF0000"/>
         </w:rPr>
       </w:pPr>
       <w:r>
@@ -553,6 +580,19 @@
           <w:rFonts w:ascii="Consolas" w:hAnsi="Consolas" w:cs="Consolas"/>
         </w:rPr>
         <w:t>console.log(number);</w:t>
+      </w:r>
+      <w:r>
+        <w:rPr>
+          <w:rFonts w:ascii="Consolas" w:hAnsi="Consolas" w:cs="Consolas"/>
+        </w:rPr>
+        <w:tab/>
+      </w:r>
+      <w:r>
+        <w:rPr>
+          <w:rFonts w:ascii="Consolas" w:hAnsi="Consolas" w:cs="Consolas"/>
+          <w:color w:val="FF0000"/>
+        </w:rPr>
+        <w:t>//in ra number</w:t>
       </w:r>
     </w:p>
     <w:p>
@@ -1303,6 +1343,7 @@
         <w:ind w:left="1170"/>
         <w:rPr>
           <w:rFonts w:cs="Consolas"/>
+          <w:color w:val="FF0000"/>
         </w:rPr>
       </w:pPr>
       <w:r>
@@ -1310,6 +1351,19 @@
           <w:rFonts w:cs="Consolas"/>
         </w:rPr>
         <w:t xml:space="preserve">    super(name);</w:t>
+      </w:r>
+      <w:r>
+        <w:rPr>
+          <w:rFonts w:cs="Consolas"/>
+        </w:rPr>
+        <w:tab/>
+      </w:r>
+      <w:r>
+        <w:rPr>
+          <w:rFonts w:cs="Consolas"/>
+          <w:color w:val="FF0000"/>
+        </w:rPr>
+        <w:t>//Gọi lại hàm this.name = name</w:t>
       </w:r>
     </w:p>
     <w:p>
@@ -2810,7 +2864,15 @@
             <w:tcW w:w="450" w:type="dxa"/>
           </w:tcPr>
           <w:p>
-            <w:r>
+            <w:pPr>
+              <w:rPr>
+                <w:highlight w:val="yellow"/>
+              </w:rPr>
+            </w:pPr>
+            <w:r>
+              <w:rPr>
+                <w:highlight w:val="yellow"/>
+              </w:rPr>
               <w:sym w:font="Wingdings" w:char="F0A1"/>
             </w:r>
           </w:p>
@@ -2824,17 +2886,23 @@
               <w:cnfStyle w:val="000000100000" w:firstRow="0" w:lastRow="0" w:firstColumn="0" w:lastColumn="0" w:oddVBand="0" w:evenVBand="0" w:oddHBand="1" w:evenHBand="0" w:firstRowFirstColumn="0" w:firstRowLastColumn="0" w:lastRowFirstColumn="0" w:lastRowLastColumn="0"/>
               <w:rPr>
                 <w:rFonts w:cs="Arial"/>
+                <w:b/>
+                <w:highlight w:val="yellow"/>
               </w:rPr>
             </w:pPr>
             <w:r>
               <w:rPr>
                 <w:rFonts w:cs="Arial"/>
+                <w:b/>
+                <w:highlight w:val="yellow"/>
               </w:rPr>
               <w:t xml:space="preserve">A. </w:t>
             </w:r>
             <w:r>
               <w:rPr>
                 <w:rFonts w:cs="Arial"/>
+                <w:b/>
+                <w:highlight w:val="yellow"/>
               </w:rPr>
               <w:t>{ default: function default(), name: "Lydia" }</w:t>
             </w:r>
@@ -2897,12 +2965,13 @@
           <w:p>
             <w:pPr>
               <w:rPr>
+                <w:b w:val="0"/>
                 <w:highlight w:val="yellow"/>
               </w:rPr>
             </w:pPr>
             <w:r>
               <w:rPr>
-                <w:highlight w:val="yellow"/>
+                <w:b w:val="0"/>
               </w:rPr>
               <w:sym w:font="Wingdings" w:char="F0A1"/>
             </w:r>
@@ -2917,23 +2986,17 @@
               <w:cnfStyle w:val="000000100000" w:firstRow="0" w:lastRow="0" w:firstColumn="0" w:lastColumn="0" w:oddVBand="0" w:evenVBand="0" w:oddHBand="1" w:evenHBand="0" w:firstRowFirstColumn="0" w:firstRowLastColumn="0" w:lastRowFirstColumn="0" w:lastRowLastColumn="0"/>
               <w:rPr>
                 <w:rFonts w:cs="Arial"/>
-                <w:b/>
-                <w:highlight w:val="yellow"/>
               </w:rPr>
             </w:pPr>
             <w:r>
               <w:rPr>
                 <w:rFonts w:cs="Arial"/>
-                <w:b/>
-                <w:highlight w:val="yellow"/>
               </w:rPr>
               <w:t xml:space="preserve">C. </w:t>
             </w:r>
             <w:r>
               <w:rPr>
                 <w:rFonts w:cs="Arial"/>
-                <w:b/>
-                <w:highlight w:val="yellow"/>
               </w:rPr>
               <w:t>{ default: "Hello world", name: "Lydia" }</w:t>
             </w:r>
@@ -3672,17 +3735,7 @@
                 <w:b/>
                 <w:highlight w:val="yellow"/>
               </w:rPr>
-              <w:t xml:space="preserve">second, I </w:t>
-            </w:r>
-            <w:bookmarkStart w:id="0" w:name="_GoBack"/>
-            <w:bookmarkEnd w:id="0"/>
-            <w:r>
-              <w:rPr>
-                <w:rFonts w:cs="Arial"/>
-                <w:b/>
-                <w:highlight w:val="yellow"/>
-              </w:rPr>
-              <w:t>have resolved! I have resolved!, second</w:t>
+              <w:t>second, I have resolved! I have resolved!, second</w:t>
             </w:r>
           </w:p>
         </w:tc>
@@ -3696,6 +3749,60 @@
           <w:rFonts w:ascii="Consolas" w:hAnsi="Consolas" w:cs="Consolas"/>
         </w:rPr>
       </w:pPr>
+      <w:r>
+        <w:rPr>
+          <w:rFonts w:ascii="Consolas" w:hAnsi="Consolas" w:cs="Consolas"/>
+          <w:noProof/>
+        </w:rPr>
+        <w:drawing>
+          <wp:inline distT="0" distB="0" distL="0" distR="0" wp14:anchorId="54F5C761" wp14:editId="4443CE6A">
+            <wp:extent cx="3764280" cy="2156460"/>
+            <wp:effectExtent l="0" t="0" r="7620" b="0"/>
+            <wp:docPr id="1" name="Picture 1"/>
+            <wp:cNvGraphicFramePr>
+              <a:graphicFrameLocks xmlns:a="http://schemas.openxmlformats.org/drawingml/2006/main" noChangeAspect="1"/>
+            </wp:cNvGraphicFramePr>
+            <a:graphic xmlns:a="http://schemas.openxmlformats.org/drawingml/2006/main">
+              <a:graphicData uri="http://schemas.openxmlformats.org/drawingml/2006/picture">
+                <pic:pic xmlns:pic="http://schemas.openxmlformats.org/drawingml/2006/picture">
+                  <pic:nvPicPr>
+                    <pic:cNvPr id="0" name="Picture 1"/>
+                    <pic:cNvPicPr>
+                      <a:picLocks noChangeAspect="1" noChangeArrowheads="1"/>
+                    </pic:cNvPicPr>
+                  </pic:nvPicPr>
+                  <pic:blipFill>
+                    <a:blip r:embed="rId9">
+                      <a:extLst>
+                        <a:ext uri="{28A0092B-C50C-407E-A947-70E740481C1C}">
+                          <a14:useLocalDpi xmlns:a14="http://schemas.microsoft.com/office/drawing/2010/main" val="0"/>
+                        </a:ext>
+                      </a:extLst>
+                    </a:blip>
+                    <a:srcRect/>
+                    <a:stretch>
+                      <a:fillRect/>
+                    </a:stretch>
+                  </pic:blipFill>
+                  <pic:spPr bwMode="auto">
+                    <a:xfrm>
+                      <a:off x="0" y="0"/>
+                      <a:ext cx="3764280" cy="2156460"/>
+                    </a:xfrm>
+                    <a:prstGeom prst="rect">
+                      <a:avLst/>
+                    </a:prstGeom>
+                    <a:noFill/>
+                    <a:ln>
+                      <a:noFill/>
+                    </a:ln>
+                  </pic:spPr>
+                </pic:pic>
+              </a:graphicData>
+            </a:graphic>
+          </wp:inline>
+        </w:drawing>
+      </w:r>
     </w:p>
     <w:p>
       <w:pPr>
@@ -3929,11 +4036,67 @@
         </w:rPr>
         <w:t>Function A declares variable X and returns function B. Can function B access variable X?</w:t>
       </w:r>
-      <w:r>
-        <w:rPr>
-          <w:rFonts w:ascii="Consolas" w:hAnsi="Consolas" w:cs="Consolas"/>
-        </w:rPr>
-        <w:t xml:space="preserve"> </w:t>
+    </w:p>
+    <w:p>
+      <w:pPr>
+        <w:pStyle w:val="ListParagraph"/>
+        <w:ind w:left="1170"/>
+        <w:rPr>
+          <w:rFonts w:ascii="Consolas" w:hAnsi="Consolas" w:cs="Consolas"/>
+        </w:rPr>
+      </w:pPr>
+      <w:r>
+        <w:rPr>
+          <w:rFonts w:ascii="Consolas" w:hAnsi="Consolas" w:cs="Consolas"/>
+        </w:rPr>
+        <w:t>Function A() {</w:t>
+      </w:r>
+    </w:p>
+    <w:p>
+      <w:pPr>
+        <w:pStyle w:val="ListParagraph"/>
+        <w:ind w:left="1170"/>
+        <w:rPr>
+          <w:rFonts w:ascii="Consolas" w:hAnsi="Consolas" w:cs="Consolas"/>
+        </w:rPr>
+      </w:pPr>
+      <w:r>
+        <w:rPr>
+          <w:rFonts w:ascii="Consolas" w:hAnsi="Consolas" w:cs="Consolas"/>
+        </w:rPr>
+        <w:tab/>
+        <w:t>Var x;</w:t>
+      </w:r>
+    </w:p>
+    <w:p>
+      <w:pPr>
+        <w:pStyle w:val="ListParagraph"/>
+        <w:ind w:left="1170"/>
+        <w:rPr>
+          <w:rFonts w:ascii="Consolas" w:hAnsi="Consolas" w:cs="Consolas"/>
+        </w:rPr>
+      </w:pPr>
+      <w:r>
+        <w:rPr>
+          <w:rFonts w:ascii="Consolas" w:hAnsi="Consolas" w:cs="Consolas"/>
+        </w:rPr>
+        <w:tab/>
+        <w:t>Return function B(){return x}</w:t>
+      </w:r>
+    </w:p>
+    <w:p>
+      <w:pPr>
+        <w:pStyle w:val="ListParagraph"/>
+        <w:ind w:left="1170"/>
+        <w:rPr>
+          <w:rFonts w:ascii="Consolas" w:hAnsi="Consolas" w:cs="Consolas"/>
+        </w:rPr>
+      </w:pPr>
+      <w:r>
+        <w:rPr>
+          <w:rFonts w:ascii="Consolas" w:hAnsi="Consolas" w:cs="Consolas"/>
+        </w:rPr>
+        <w:t>}</w:t>
       </w:r>
     </w:p>
     <w:tbl>
@@ -3956,7 +4119,17 @@
             <w:tcW w:w="450" w:type="dxa"/>
           </w:tcPr>
           <w:p>
-            <w:r>
+            <w:pPr>
+              <w:rPr>
+                <w:highlight w:val="yellow"/>
+              </w:rPr>
+            </w:pPr>
+            <w:bookmarkStart w:id="0" w:name="_GoBack"/>
+            <w:bookmarkEnd w:id="0"/>
+            <w:r>
+              <w:rPr>
+                <w:highlight w:val="yellow"/>
+              </w:rPr>
               <w:sym w:font="Wingdings" w:char="F0A1"/>
             </w:r>
           </w:p>
@@ -3970,19 +4143,17 @@
               <w:cnfStyle w:val="000000100000" w:firstRow="0" w:lastRow="0" w:firstColumn="0" w:lastColumn="0" w:oddVBand="0" w:evenVBand="0" w:oddHBand="1" w:evenHBand="0" w:firstRowFirstColumn="0" w:firstRowLastColumn="0" w:lastRowFirstColumn="0" w:lastRowLastColumn="0"/>
               <w:rPr>
                 <w:rFonts w:cs="Arial"/>
+                <w:b/>
+                <w:highlight w:val="yellow"/>
               </w:rPr>
             </w:pPr>
             <w:r>
               <w:rPr>
                 <w:rFonts w:cs="Arial"/>
-              </w:rPr>
-              <w:t xml:space="preserve">A. </w:t>
-            </w:r>
-            <w:r>
-              <w:rPr>
-                <w:rFonts w:cs="Arial"/>
-              </w:rPr>
-              <w:t>Yes, because of the scope chain</w:t>
+                <w:b/>
+                <w:highlight w:val="yellow"/>
+              </w:rPr>
+              <w:t>A. Yes, because of the scope chain</w:t>
             </w:r>
           </w:p>
         </w:tc>
@@ -3995,6 +4166,7 @@
           </w:tcPr>
           <w:p>
             <w:r>
+              <w:lastRenderedPageBreak/>
               <w:sym w:font="Wingdings" w:char="F0A1"/>
             </w:r>
           </w:p>
@@ -4087,12 +4259,12 @@
           <w:p>
             <w:pPr>
               <w:rPr>
-                <w:highlight w:val="yellow"/>
+                <w:b w:val="0"/>
               </w:rPr>
             </w:pPr>
             <w:r>
               <w:rPr>
-                <w:highlight w:val="yellow"/>
+                <w:b w:val="0"/>
               </w:rPr>
               <w:sym w:font="Wingdings" w:char="F0A1"/>
             </w:r>
@@ -4107,30 +4279,20 @@
               <w:cnfStyle w:val="000000000000" w:firstRow="0" w:lastRow="0" w:firstColumn="0" w:lastColumn="0" w:oddVBand="0" w:evenVBand="0" w:oddHBand="0" w:evenHBand="0" w:firstRowFirstColumn="0" w:firstRowLastColumn="0" w:lastRowFirstColumn="0" w:lastRowLastColumn="0"/>
               <w:rPr>
                 <w:rFonts w:cs="Arial"/>
-                <w:b/>
-                <w:highlight w:val="yellow"/>
               </w:rPr>
             </w:pPr>
             <w:r>
               <w:rPr>
                 <w:rFonts w:cs="Arial"/>
-                <w:b/>
-                <w:highlight w:val="yellow"/>
               </w:rPr>
               <w:t>D.</w:t>
             </w:r>
             <w:r>
-              <w:rPr>
-                <w:b/>
-                <w:highlight w:val="yellow"/>
-              </w:rPr>
               <w:t xml:space="preserve"> </w:t>
             </w:r>
             <w:r>
               <w:rPr>
                 <w:rFonts w:cs="Arial"/>
-                <w:b/>
-                <w:highlight w:val="yellow"/>
               </w:rPr>
               <w:t>No, because functions are not suppose to access outer variables</w:t>
             </w:r>
@@ -4140,8 +4302,6 @@
     </w:tbl>
     <w:p>
       <w:pPr>
-        <w:pStyle w:val="ListParagraph"/>
-        <w:ind w:left="1170"/>
         <w:rPr>
           <w:rFonts w:cs="Arial"/>
           <w:iCs/>
@@ -4150,11 +4310,11 @@
       </w:pPr>
     </w:p>
     <w:sectPr>
-      <w:headerReference w:type="default" r:id="rId9"/>
-      <w:footerReference w:type="even" r:id="rId10"/>
-      <w:footerReference w:type="default" r:id="rId11"/>
-      <w:headerReference w:type="first" r:id="rId12"/>
-      <w:footerReference w:type="first" r:id="rId13"/>
+      <w:headerReference w:type="default" r:id="rId10"/>
+      <w:footerReference w:type="even" r:id="rId11"/>
+      <w:footerReference w:type="default" r:id="rId12"/>
+      <w:headerReference w:type="first" r:id="rId13"/>
+      <w:footerReference w:type="first" r:id="rId14"/>
       <w:pgSz w:w="11907" w:h="16840" w:code="9"/>
       <w:pgMar w:top="1440" w:right="1800" w:bottom="1440" w:left="1800" w:header="0" w:footer="0" w:gutter="0"/>
       <w:cols w:space="720"/>
@@ -4242,7 +4402,7 @@
       <w:rPr>
         <w:noProof/>
       </w:rPr>
-      <w:t>6</w:t>
+      <w:t>7</w:t>
     </w:r>
     <w:r>
       <w:fldChar w:fldCharType="end"/>
@@ -9130,7 +9290,7 @@
 </file>
 
 <file path=customXml/itemProps1.xml><?xml version="1.0" encoding="utf-8"?>
-<ds:datastoreItem xmlns:ds="http://schemas.openxmlformats.org/officeDocument/2006/customXml" ds:itemID="{4FA1E596-F4A4-4F9D-95C1-236886D8859B}">
+<ds:datastoreItem xmlns:ds="http://schemas.openxmlformats.org/officeDocument/2006/customXml" ds:itemID="{B7A2090E-0B23-4439-999D-DD0A6518653B}">
   <ds:schemaRefs>
     <ds:schemaRef ds:uri="http://schemas.openxmlformats.org/officeDocument/2006/bibliography"/>
   </ds:schemaRefs>

</xml_diff>